<commit_message>
chapter 3 exercises, labs, your turn, and chapter 4 your turn progress
I apologize this commit is a combination of a couple of commits because their was a large file accidentally downloaded onto my html_css folder and it caused it to stop pushing commits to orgin and would stay only locally. I am deeply sorry as i misled you on discord.
</commit_message>
<xml_diff>
--- a/HTML_CSS/DataFiles/chapter01/your_turn1/personal_portfolio_plan.docx
+++ b/HTML_CSS/DataFiles/chapter01/your_turn1/personal_portfolio_plan.docx
@@ -1,6 +1,6 @@
 
 <file path=word/document.xml><?xml version="1.0" encoding="utf-8"?>
-<w:document xmlns:wpc="http://schemas.microsoft.com/office/word/2010/wordprocessingCanvas" xmlns:cx="http://schemas.microsoft.com/office/drawing/2014/chartex" xmlns:cx1="http://schemas.microsoft.com/office/drawing/2015/9/8/chartex" xmlns:cx2="http://schemas.microsoft.com/office/drawing/2015/10/21/chartex" xmlns:cx3="http://schemas.microsoft.com/office/drawing/2016/5/9/chartex" xmlns:cx4="http://schemas.microsoft.com/office/drawing/2016/5/10/chartex" xmlns:cx5="http://schemas.microsoft.com/office/drawing/2016/5/11/chartex" xmlns:cx6="http://schemas.microsoft.com/office/drawing/2016/5/12/chartex" xmlns:cx7="http://schemas.microsoft.com/office/drawing/2016/5/13/chartex" xmlns:cx8="http://schemas.microsoft.com/office/drawing/2016/5/14/chartex" xmlns:mc="http://schemas.openxmlformats.org/markup-compatibility/2006" xmlns:aink="http://schemas.microsoft.com/office/drawing/2016/ink" xmlns:am3d="http://schemas.microsoft.com/office/drawing/2017/model3d" xmlns:o="urn:schemas-microsoft-com:office:office" xmlns:r="http://schemas.openxmlformats.org/officeDocument/2006/relationships" xmlns:m="http://schemas.openxmlformats.org/officeDocument/2006/math" xmlns:v="urn:schemas-microsoft-com:vml" xmlns:wp14="http://schemas.microsoft.com/office/word/2010/wordprocessingDrawing" xmlns:wp="http://schemas.openxmlformats.org/drawingml/2006/wordprocessingDrawing" xmlns:w10="urn:schemas-microsoft-com:office:word" xmlns:w="http://schemas.openxmlformats.org/wordprocessingml/2006/main" xmlns:w14="http://schemas.microsoft.com/office/word/2010/wordml" xmlns:w15="http://schemas.microsoft.com/office/word/2012/wordml" xmlns:w16cid="http://schemas.microsoft.com/office/word/2016/wordml/cid" xmlns:w16se="http://schemas.microsoft.com/office/word/2015/wordml/symex" xmlns:wpg="http://schemas.microsoft.com/office/word/2010/wordprocessingGroup" xmlns:wpi="http://schemas.microsoft.com/office/word/2010/wordprocessingInk" xmlns:wne="http://schemas.microsoft.com/office/word/2006/wordml" xmlns:wps="http://schemas.microsoft.com/office/word/2010/wordprocessingShape" mc:Ignorable="w14 w15 w16se w16cid wp14">
+<w:document xmlns:wpc="http://schemas.microsoft.com/office/word/2010/wordprocessingCanvas" xmlns:cx="http://schemas.microsoft.com/office/drawing/2014/chartex" xmlns:cx1="http://schemas.microsoft.com/office/drawing/2015/9/8/chartex" xmlns:cx2="http://schemas.microsoft.com/office/drawing/2015/10/21/chartex" xmlns:cx3="http://schemas.microsoft.com/office/drawing/2016/5/9/chartex" xmlns:cx4="http://schemas.microsoft.com/office/drawing/2016/5/10/chartex" xmlns:cx5="http://schemas.microsoft.com/office/drawing/2016/5/11/chartex" xmlns:cx6="http://schemas.microsoft.com/office/drawing/2016/5/12/chartex" xmlns:cx7="http://schemas.microsoft.com/office/drawing/2016/5/13/chartex" xmlns:cx8="http://schemas.microsoft.com/office/drawing/2016/5/14/chartex" xmlns:mc="http://schemas.openxmlformats.org/markup-compatibility/2006" xmlns:aink="http://schemas.microsoft.com/office/drawing/2016/ink" xmlns:am3d="http://schemas.microsoft.com/office/drawing/2017/model3d" xmlns:o="urn:schemas-microsoft-com:office:office" xmlns:oel="http://schemas.microsoft.com/office/2019/extlst" xmlns:r="http://schemas.openxmlformats.org/officeDocument/2006/relationships" xmlns:m="http://schemas.openxmlformats.org/officeDocument/2006/math" xmlns:v="urn:schemas-microsoft-com:vml" xmlns:wp14="http://schemas.microsoft.com/office/word/2010/wordprocessingDrawing" xmlns:wp="http://schemas.openxmlformats.org/drawingml/2006/wordprocessingDrawing" xmlns:w10="urn:schemas-microsoft-com:office:word" xmlns:w="http://schemas.openxmlformats.org/wordprocessingml/2006/main" xmlns:w14="http://schemas.microsoft.com/office/word/2010/wordml" xmlns:w15="http://schemas.microsoft.com/office/word/2012/wordml" xmlns:w16cex="http://schemas.microsoft.com/office/word/2018/wordml/cex" xmlns:w16cid="http://schemas.microsoft.com/office/word/2016/wordml/cid" xmlns:w16="http://schemas.microsoft.com/office/word/2018/wordml" xmlns:w16du="http://schemas.microsoft.com/office/word/2023/wordml/word16du" xmlns:w16sdtdh="http://schemas.microsoft.com/office/word/2020/wordml/sdtdatahash" xmlns:w16sdtfl="http://schemas.microsoft.com/office/word/2024/wordml/sdtformatlock" xmlns:w16se="http://schemas.microsoft.com/office/word/2015/wordml/symex" xmlns:wpg="http://schemas.microsoft.com/office/word/2010/wordprocessingGroup" xmlns:wpi="http://schemas.microsoft.com/office/word/2010/wordprocessingInk" xmlns:wne="http://schemas.microsoft.com/office/word/2006/wordml" xmlns:wps="http://schemas.microsoft.com/office/word/2010/wordprocessingShape" mc:Ignorable="w14 w15 w16se w16cid w16 w16cex w16sdtdh w16sdtfl w16du wp14">
   <w:body>
     <w:p>
       <w:pPr>
@@ -30,6 +30,9 @@
       <w:r>
         <w:t>:</w:t>
       </w:r>
+      <w:r>
+        <w:t xml:space="preserve"> Joshua Arellano</w:t>
+      </w:r>
     </w:p>
     <w:p/>
     <w:p>
@@ -55,18 +58,30 @@
       <w:r>
         <w:t>Idea 1:</w:t>
       </w:r>
+      <w:r>
+        <w:t xml:space="preserve"> I will use this for job applications in web development</w:t>
+      </w:r>
+      <w:r>
+        <w:t xml:space="preserve"> to showcase my skills of making a website.</w:t>
+      </w:r>
     </w:p>
     <w:p/>
     <w:p>
       <w:r>
         <w:t>Idea 2:</w:t>
       </w:r>
+      <w:r>
+        <w:t xml:space="preserve"> I will use this to showcase my certifications.</w:t>
+      </w:r>
     </w:p>
     <w:p/>
     <w:p>
       <w:r>
         <w:t xml:space="preserve">Idea 3: </w:t>
       </w:r>
+      <w:r>
+        <w:t>I can also put stuff I’ve made for pottery or other hobbies to share words with others alike.</w:t>
+      </w:r>
     </w:p>
     <w:p/>
     <w:p>
@@ -76,11 +91,17 @@
       <w:r>
         <w:t>:</w:t>
       </w:r>
+      <w:r>
+        <w:t xml:space="preserve"> I can use it to share a little about me in a page.</w:t>
+      </w:r>
     </w:p>
     <w:p/>
     <w:p>
       <w:r>
         <w:t>Idea 5:</w:t>
+      </w:r>
+      <w:r>
+        <w:t xml:space="preserve"> I can put my most current contact info there too</w:t>
       </w:r>
     </w:p>
     <w:p>
@@ -218,6 +239,9 @@
             <w:pPr>
               <w:cnfStyle w:val="000000100000" w:firstRow="0" w:lastRow="0" w:firstColumn="0" w:lastColumn="0" w:oddVBand="0" w:evenVBand="0" w:oddHBand="1" w:evenHBand="0" w:firstRowFirstColumn="0" w:firstRowLastColumn="0" w:lastRowFirstColumn="0" w:lastRowLastColumn="0"/>
             </w:pPr>
+            <w:r>
+              <w:t>The goal of my portfolio website is to showcase people about me to jobs and others.</w:t>
+            </w:r>
           </w:p>
         </w:tc>
       </w:tr>
@@ -257,6 +281,9 @@
             <w:pPr>
               <w:cnfStyle w:val="000000000000" w:firstRow="0" w:lastRow="0" w:firstColumn="0" w:lastColumn="0" w:oddVBand="0" w:evenVBand="0" w:oddHBand="0" w:evenHBand="0" w:firstRowFirstColumn="0" w:firstRowLastColumn="0" w:lastRowFirstColumn="0" w:lastRowLastColumn="0"/>
             </w:pPr>
+            <w:r>
+              <w:t>The age probably being around 20-40, probably both genders.</w:t>
+            </w:r>
           </w:p>
         </w:tc>
       </w:tr>
@@ -297,6 +324,9 @@
             <w:pPr>
               <w:cnfStyle w:val="000000100000" w:firstRow="0" w:lastRow="0" w:firstColumn="0" w:lastColumn="0" w:oddVBand="0" w:evenVBand="0" w:oddHBand="1" w:evenHBand="0" w:firstRowFirstColumn="0" w:firstRowLastColumn="0" w:lastRowFirstColumn="0" w:lastRowLastColumn="0"/>
             </w:pPr>
+            <w:r>
+              <w:t>I will use css graphics on the website to have pictures of me and other stuff relating to the topic that I put on the website.</w:t>
+            </w:r>
           </w:p>
         </w:tc>
       </w:tr>
@@ -336,6 +366,9 @@
             <w:pPr>
               <w:cnfStyle w:val="000000000000" w:firstRow="0" w:lastRow="0" w:firstColumn="0" w:lastColumn="0" w:oddVBand="0" w:evenVBand="0" w:oddHBand="0" w:evenHBand="0" w:firstRowFirstColumn="0" w:firstRowLastColumn="0" w:lastRowFirstColumn="0" w:lastRowLastColumn="0"/>
             </w:pPr>
+            <w:r>
+              <w:t>I will use black with grey details and a white font</w:t>
+            </w:r>
           </w:p>
         </w:tc>
       </w:tr>
@@ -376,6 +409,9 @@
             <w:pPr>
               <w:cnfStyle w:val="000000100000" w:firstRow="0" w:lastRow="0" w:firstColumn="0" w:lastColumn="0" w:oddVBand="0" w:evenVBand="0" w:oddHBand="1" w:evenHBand="0" w:firstRowFirstColumn="0" w:firstRowLastColumn="0" w:lastRowFirstColumn="0" w:lastRowLastColumn="0"/>
             </w:pPr>
+            <w:r>
+              <w:t>I will make an alternative white background and black font for easier readability and use sound to speech embedded support.</w:t>
+            </w:r>
           </w:p>
         </w:tc>
       </w:tr>
@@ -415,6 +451,9 @@
             <w:pPr>
               <w:cnfStyle w:val="000000000000" w:firstRow="0" w:lastRow="0" w:firstColumn="0" w:lastColumn="0" w:oddVBand="0" w:evenVBand="0" w:oddHBand="0" w:evenHBand="0" w:firstRowFirstColumn="0" w:firstRowLastColumn="0" w:lastRowFirstColumn="0" w:lastRowLastColumn="0"/>
             </w:pPr>
+            <w:r>
+              <w:t>It can be however much I want to update it, just keep on adding stuff unless I need to rewrite the code</w:t>
+            </w:r>
           </w:p>
         </w:tc>
       </w:tr>
@@ -459,13 +498,71 @@
         <w:spacing w:line="240" w:lineRule="auto"/>
       </w:pPr>
       <w:r>
+        <w:rPr>
+          <w:noProof/>
+        </w:rPr>
+        <w:drawing>
+          <wp:anchor distT="0" distB="0" distL="114300" distR="114300" simplePos="0" relativeHeight="251658240" behindDoc="1" locked="0" layoutInCell="1" allowOverlap="1" wp14:anchorId="700BF052" wp14:editId="32176E19">
+            <wp:simplePos x="0" y="0"/>
+            <wp:positionH relativeFrom="page">
+              <wp:align>right</wp:align>
+            </wp:positionH>
+            <wp:positionV relativeFrom="paragraph">
+              <wp:posOffset>240030</wp:posOffset>
+            </wp:positionV>
+            <wp:extent cx="10058400" cy="4023360"/>
+            <wp:effectExtent l="0" t="0" r="0" b="0"/>
+            <wp:wrapNone/>
+            <wp:docPr id="1158741507" name="Picture 1" descr="A computer screen with text and images&#10;&#10;AI-generated content may be incorrect."/>
+            <wp:cNvGraphicFramePr>
+              <a:graphicFrameLocks xmlns:a="http://schemas.openxmlformats.org/drawingml/2006/main" noChangeAspect="1"/>
+            </wp:cNvGraphicFramePr>
+            <a:graphic xmlns:a="http://schemas.openxmlformats.org/drawingml/2006/main">
+              <a:graphicData uri="http://schemas.openxmlformats.org/drawingml/2006/picture">
+                <pic:pic xmlns:pic="http://schemas.openxmlformats.org/drawingml/2006/picture">
+                  <pic:nvPicPr>
+                    <pic:cNvPr id="1158741507" name="Picture 1" descr="A computer screen with text and images&#10;&#10;AI-generated content may be incorrect."/>
+                    <pic:cNvPicPr/>
+                  </pic:nvPicPr>
+                  <pic:blipFill>
+                    <a:blip r:embed="rId6">
+                      <a:extLst>
+                        <a:ext uri="{28A0092B-C50C-407E-A947-70E740481C1C}">
+                          <a14:useLocalDpi xmlns:a14="http://schemas.microsoft.com/office/drawing/2010/main" val="0"/>
+                        </a:ext>
+                      </a:extLst>
+                    </a:blip>
+                    <a:stretch>
+                      <a:fillRect/>
+                    </a:stretch>
+                  </pic:blipFill>
+                  <pic:spPr>
+                    <a:xfrm>
+                      <a:off x="0" y="0"/>
+                      <a:ext cx="10058400" cy="4023360"/>
+                    </a:xfrm>
+                    <a:prstGeom prst="rect">
+                      <a:avLst/>
+                    </a:prstGeom>
+                  </pic:spPr>
+                </pic:pic>
+              </a:graphicData>
+            </a:graphic>
+            <wp14:sizeRelH relativeFrom="margin">
+              <wp14:pctWidth>0</wp14:pctWidth>
+            </wp14:sizeRelH>
+            <wp14:sizeRelV relativeFrom="margin">
+              <wp14:pctHeight>0</wp14:pctHeight>
+            </wp14:sizeRelV>
+          </wp:anchor>
+        </w:drawing>
+      </w:r>
+      <w:r>
         <w:t xml:space="preserve">Sketch the wireframe for </w:t>
       </w:r>
       <w:r>
         <w:t>your</w:t>
       </w:r>
-      <w:bookmarkStart w:id="0" w:name="_GoBack"/>
-      <w:bookmarkEnd w:id="0"/>
       <w:r>
         <w:t xml:space="preserve"> home page below</w:t>
       </w:r>
@@ -473,20 +570,422 @@
         <w:t>.</w:t>
       </w:r>
     </w:p>
+    <w:p>
+      <w:pPr>
+        <w:spacing w:line="240" w:lineRule="auto"/>
+      </w:pPr>
+      <w:r>
+        <w:rPr>
+          <w:noProof/>
+          <w:color w:val="000000" w:themeColor="text1"/>
+          <w:sz w:val="72"/>
+          <w:szCs w:val="72"/>
+        </w:rPr>
+        <mc:AlternateContent>
+          <mc:Choice Requires="wps">
+            <w:drawing>
+              <wp:anchor distT="0" distB="0" distL="114300" distR="114300" simplePos="0" relativeHeight="251661312" behindDoc="1" locked="0" layoutInCell="1" allowOverlap="1" wp14:anchorId="6703728D" wp14:editId="6B5F7ECF">
+                <wp:simplePos x="0" y="0"/>
+                <wp:positionH relativeFrom="margin">
+                  <wp:align>center</wp:align>
+                </wp:positionH>
+                <wp:positionV relativeFrom="paragraph">
+                  <wp:posOffset>177800</wp:posOffset>
+                </wp:positionV>
+                <wp:extent cx="4464050" cy="533400"/>
+                <wp:effectExtent l="0" t="0" r="12700" b="19050"/>
+                <wp:wrapNone/>
+                <wp:docPr id="1003982369" name="Rectangle 2"/>
+                <wp:cNvGraphicFramePr/>
+                <a:graphic xmlns:a="http://schemas.openxmlformats.org/drawingml/2006/main">
+                  <a:graphicData uri="http://schemas.microsoft.com/office/word/2010/wordprocessingShape">
+                    <wps:wsp>
+                      <wps:cNvSpPr/>
+                      <wps:spPr>
+                        <a:xfrm>
+                          <a:off x="0" y="0"/>
+                          <a:ext cx="4464050" cy="533400"/>
+                        </a:xfrm>
+                        <a:prstGeom prst="rect">
+                          <a:avLst/>
+                        </a:prstGeom>
+                        <a:solidFill>
+                          <a:schemeClr val="tx1">
+                            <a:lumMod val="75000"/>
+                            <a:lumOff val="25000"/>
+                          </a:schemeClr>
+                        </a:solidFill>
+                        <a:ln>
+                          <a:solidFill>
+                            <a:schemeClr val="tx1"/>
+                          </a:solidFill>
+                        </a:ln>
+                      </wps:spPr>
+                      <wps:style>
+                        <a:lnRef idx="2">
+                          <a:schemeClr val="accent1">
+                            <a:shade val="15000"/>
+                          </a:schemeClr>
+                        </a:lnRef>
+                        <a:fillRef idx="1">
+                          <a:schemeClr val="accent1"/>
+                        </a:fillRef>
+                        <a:effectRef idx="0">
+                          <a:schemeClr val="accent1"/>
+                        </a:effectRef>
+                        <a:fontRef idx="minor">
+                          <a:schemeClr val="lt1"/>
+                        </a:fontRef>
+                      </wps:style>
+                      <wps:bodyPr rot="0" spcFirstLastPara="0" vertOverflow="overflow" horzOverflow="overflow" vert="horz" wrap="square" lIns="91440" tIns="45720" rIns="91440" bIns="45720" numCol="1" spcCol="0" rtlCol="0" fromWordArt="0" anchor="ctr" anchorCtr="0" forceAA="0" compatLnSpc="1">
+                        <a:prstTxWarp prst="textNoShape">
+                          <a:avLst/>
+                        </a:prstTxWarp>
+                        <a:noAutofit/>
+                      </wps:bodyPr>
+                    </wps:wsp>
+                  </a:graphicData>
+                </a:graphic>
+                <wp14:sizeRelH relativeFrom="margin">
+                  <wp14:pctWidth>0</wp14:pctWidth>
+                </wp14:sizeRelH>
+                <wp14:sizeRelV relativeFrom="margin">
+                  <wp14:pctHeight>0</wp14:pctHeight>
+                </wp14:sizeRelV>
+              </wp:anchor>
+            </w:drawing>
+          </mc:Choice>
+          <mc:Fallback>
+            <w:pict>
+              <v:rect w14:anchorId="358685A3" id="Rectangle 2" o:spid="_x0000_s1026" style="position:absolute;margin-left:0;margin-top:14pt;width:351.5pt;height:42pt;z-index:-251655168;visibility:visible;mso-wrap-style:square;mso-width-percent:0;mso-height-percent:0;mso-wrap-distance-left:9pt;mso-wrap-distance-top:0;mso-wrap-distance-right:9pt;mso-wrap-distance-bottom:0;mso-position-horizontal:center;mso-position-horizontal-relative:margin;mso-position-vertical:absolute;mso-position-vertical-relative:text;mso-width-percent:0;mso-height-percent:0;mso-width-relative:margin;mso-height-relative:margin;v-text-anchor:middle" o:gfxdata="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" fillcolor="#404040 [2429]" strokecolor="black [3213]" strokeweight="1pt">
+                <w10:wrap anchorx="margin"/>
+              </v:rect>
+            </w:pict>
+          </mc:Fallback>
+        </mc:AlternateContent>
+      </w:r>
+    </w:p>
+    <w:p>
+      <w:pPr>
+        <w:rPr>
+          <w:sz w:val="40"/>
+          <w:szCs w:val="40"/>
+        </w:rPr>
+      </w:pPr>
+      <w:r>
+        <w:tab/>
+      </w:r>
+      <w:r>
+        <w:tab/>
+      </w:r>
+      <w:r>
+        <w:tab/>
+      </w:r>
+      <w:r>
+        <w:tab/>
+      </w:r>
+      <w:r>
+        <w:tab/>
+      </w:r>
+      <w:r>
+        <w:tab/>
+      </w:r>
+      <w:r>
+        <w:rPr>
+          <w:sz w:val="40"/>
+          <w:szCs w:val="40"/>
+        </w:rPr>
+        <w:t>Home</w:t>
+      </w:r>
+      <w:r>
+        <w:rPr>
+          <w:sz w:val="40"/>
+          <w:szCs w:val="40"/>
+        </w:rPr>
+        <w:tab/>
+      </w:r>
+      <w:r>
+        <w:rPr>
+          <w:sz w:val="40"/>
+          <w:szCs w:val="40"/>
+        </w:rPr>
+        <w:t>Info</w:t>
+      </w:r>
+      <w:r>
+        <w:rPr>
+          <w:sz w:val="40"/>
+          <w:szCs w:val="40"/>
+        </w:rPr>
+        <w:tab/>
+        <w:t xml:space="preserve">    </w:t>
+      </w:r>
+      <w:r>
+        <w:rPr>
+          <w:sz w:val="40"/>
+          <w:szCs w:val="40"/>
+        </w:rPr>
+        <w:t>About</w:t>
+      </w:r>
+      <w:r>
+        <w:rPr>
+          <w:sz w:val="40"/>
+          <w:szCs w:val="40"/>
+        </w:rPr>
+        <w:tab/>
+        <w:t xml:space="preserve">   </w:t>
+      </w:r>
+      <w:r>
+        <w:rPr>
+          <w:sz w:val="40"/>
+          <w:szCs w:val="40"/>
+        </w:rPr>
+        <w:t>Certifications</w:t>
+      </w:r>
+    </w:p>
     <w:p/>
+    <w:p>
+      <w:pPr>
+        <w:ind w:left="4680"/>
+        <w:rPr>
+          <w:color w:val="000000" w:themeColor="text1"/>
+          <w:sz w:val="72"/>
+          <w:szCs w:val="72"/>
+        </w:rPr>
+      </w:pPr>
+      <w:r>
+        <w:rPr>
+          <w:noProof/>
+          <w:color w:val="000000" w:themeColor="text1"/>
+          <w:sz w:val="72"/>
+          <w:szCs w:val="72"/>
+        </w:rPr>
+        <mc:AlternateContent>
+          <mc:Choice Requires="wps">
+            <w:drawing>
+              <wp:anchor distT="0" distB="0" distL="114300" distR="114300" simplePos="0" relativeHeight="251663360" behindDoc="1" locked="0" layoutInCell="1" allowOverlap="1" wp14:anchorId="5547A198" wp14:editId="527A4796">
+                <wp:simplePos x="0" y="0"/>
+                <wp:positionH relativeFrom="margin">
+                  <wp:posOffset>2819400</wp:posOffset>
+                </wp:positionH>
+                <wp:positionV relativeFrom="paragraph">
+                  <wp:posOffset>587374</wp:posOffset>
+                </wp:positionV>
+                <wp:extent cx="3505200" cy="69850"/>
+                <wp:effectExtent l="0" t="0" r="19050" b="25400"/>
+                <wp:wrapNone/>
+                <wp:docPr id="1356829120" name="Rectangle 2"/>
+                <wp:cNvGraphicFramePr/>
+                <a:graphic xmlns:a="http://schemas.openxmlformats.org/drawingml/2006/main">
+                  <a:graphicData uri="http://schemas.microsoft.com/office/word/2010/wordprocessingShape">
+                    <wps:wsp>
+                      <wps:cNvSpPr/>
+                      <wps:spPr>
+                        <a:xfrm flipV="1">
+                          <a:off x="0" y="0"/>
+                          <a:ext cx="3505200" cy="69850"/>
+                        </a:xfrm>
+                        <a:prstGeom prst="rect">
+                          <a:avLst/>
+                        </a:prstGeom>
+                        <a:solidFill>
+                          <a:schemeClr val="bg1"/>
+                        </a:solidFill>
+                        <a:ln>
+                          <a:solidFill>
+                            <a:schemeClr val="tx1">
+                              <a:lumMod val="95000"/>
+                              <a:lumOff val="5000"/>
+                            </a:schemeClr>
+                          </a:solidFill>
+                        </a:ln>
+                      </wps:spPr>
+                      <wps:style>
+                        <a:lnRef idx="2">
+                          <a:schemeClr val="accent1">
+                            <a:shade val="15000"/>
+                          </a:schemeClr>
+                        </a:lnRef>
+                        <a:fillRef idx="1">
+                          <a:schemeClr val="accent1"/>
+                        </a:fillRef>
+                        <a:effectRef idx="0">
+                          <a:schemeClr val="accent1"/>
+                        </a:effectRef>
+                        <a:fontRef idx="minor">
+                          <a:schemeClr val="lt1"/>
+                        </a:fontRef>
+                      </wps:style>
+                      <wps:bodyPr rot="0" spcFirstLastPara="0" vertOverflow="overflow" horzOverflow="overflow" vert="horz" wrap="square" lIns="91440" tIns="45720" rIns="91440" bIns="45720" numCol="1" spcCol="0" rtlCol="0" fromWordArt="0" anchor="ctr" anchorCtr="0" forceAA="0" compatLnSpc="1">
+                        <a:prstTxWarp prst="textNoShape">
+                          <a:avLst/>
+                        </a:prstTxWarp>
+                        <a:noAutofit/>
+                      </wps:bodyPr>
+                    </wps:wsp>
+                  </a:graphicData>
+                </a:graphic>
+                <wp14:sizeRelH relativeFrom="margin">
+                  <wp14:pctWidth>0</wp14:pctWidth>
+                </wp14:sizeRelH>
+                <wp14:sizeRelV relativeFrom="margin">
+                  <wp14:pctHeight>0</wp14:pctHeight>
+                </wp14:sizeRelV>
+              </wp:anchor>
+            </w:drawing>
+          </mc:Choice>
+          <mc:Fallback>
+            <w:pict>
+              <v:rect w14:anchorId="79EE7F23" id="Rectangle 2" o:spid="_x0000_s1026" style="position:absolute;margin-left:222pt;margin-top:46.25pt;width:276pt;height:5.5pt;flip:y;z-index:-251653120;visibility:visible;mso-wrap-style:square;mso-width-percent:0;mso-height-percent:0;mso-wrap-distance-left:9pt;mso-wrap-distance-top:0;mso-wrap-distance-right:9pt;mso-wrap-distance-bottom:0;mso-position-horizontal:absolute;mso-position-horizontal-relative:margin;mso-position-vertical:absolute;mso-position-vertical-relative:text;mso-width-percent:0;mso-height-percent:0;mso-width-relative:margin;mso-height-relative:margin;v-text-anchor:middle" o:gfxdata="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" fillcolor="white [3212]" strokecolor="#0d0d0d [3069]" strokeweight="1pt">
+                <w10:wrap anchorx="margin"/>
+              </v:rect>
+            </w:pict>
+          </mc:Fallback>
+        </mc:AlternateContent>
+      </w:r>
+      <w:r>
+        <w:rPr>
+          <w:noProof/>
+          <w:color w:val="000000" w:themeColor="text1"/>
+          <w:sz w:val="72"/>
+          <w:szCs w:val="72"/>
+        </w:rPr>
+        <mc:AlternateContent>
+          <mc:Choice Requires="wps">
+            <w:drawing>
+              <wp:anchor distT="0" distB="0" distL="114300" distR="114300" simplePos="0" relativeHeight="251659264" behindDoc="1" locked="0" layoutInCell="1" allowOverlap="1" wp14:anchorId="70A1C1DE" wp14:editId="06C6CAF9">
+                <wp:simplePos x="0" y="0"/>
+                <wp:positionH relativeFrom="margin">
+                  <wp:posOffset>2813050</wp:posOffset>
+                </wp:positionH>
+                <wp:positionV relativeFrom="paragraph">
+                  <wp:posOffset>19050</wp:posOffset>
+                </wp:positionV>
+                <wp:extent cx="3524250" cy="1231900"/>
+                <wp:effectExtent l="0" t="0" r="19050" b="25400"/>
+                <wp:wrapNone/>
+                <wp:docPr id="905651427" name="Rectangle 2"/>
+                <wp:cNvGraphicFramePr/>
+                <a:graphic xmlns:a="http://schemas.openxmlformats.org/drawingml/2006/main">
+                  <a:graphicData uri="http://schemas.microsoft.com/office/word/2010/wordprocessingShape">
+                    <wps:wsp>
+                      <wps:cNvSpPr/>
+                      <wps:spPr>
+                        <a:xfrm>
+                          <a:off x="0" y="0"/>
+                          <a:ext cx="3524250" cy="1231900"/>
+                        </a:xfrm>
+                        <a:prstGeom prst="rect">
+                          <a:avLst/>
+                        </a:prstGeom>
+                        <a:solidFill>
+                          <a:schemeClr val="tx1">
+                            <a:lumMod val="75000"/>
+                            <a:lumOff val="25000"/>
+                          </a:schemeClr>
+                        </a:solidFill>
+                        <a:ln>
+                          <a:solidFill>
+                            <a:schemeClr val="tx1">
+                              <a:lumMod val="95000"/>
+                              <a:lumOff val="5000"/>
+                            </a:schemeClr>
+                          </a:solidFill>
+                        </a:ln>
+                      </wps:spPr>
+                      <wps:style>
+                        <a:lnRef idx="2">
+                          <a:schemeClr val="accent1">
+                            <a:shade val="15000"/>
+                          </a:schemeClr>
+                        </a:lnRef>
+                        <a:fillRef idx="1">
+                          <a:schemeClr val="accent1"/>
+                        </a:fillRef>
+                        <a:effectRef idx="0">
+                          <a:schemeClr val="accent1"/>
+                        </a:effectRef>
+                        <a:fontRef idx="minor">
+                          <a:schemeClr val="lt1"/>
+                        </a:fontRef>
+                      </wps:style>
+                      <wps:bodyPr rot="0" spcFirstLastPara="0" vertOverflow="overflow" horzOverflow="overflow" vert="horz" wrap="square" lIns="91440" tIns="45720" rIns="91440" bIns="45720" numCol="1" spcCol="0" rtlCol="0" fromWordArt="0" anchor="ctr" anchorCtr="0" forceAA="0" compatLnSpc="1">
+                        <a:prstTxWarp prst="textNoShape">
+                          <a:avLst/>
+                        </a:prstTxWarp>
+                        <a:noAutofit/>
+                      </wps:bodyPr>
+                    </wps:wsp>
+                  </a:graphicData>
+                </a:graphic>
+                <wp14:sizeRelH relativeFrom="margin">
+                  <wp14:pctWidth>0</wp14:pctWidth>
+                </wp14:sizeRelH>
+              </wp:anchor>
+            </w:drawing>
+          </mc:Choice>
+          <mc:Fallback>
+            <w:pict>
+              <v:rect w14:anchorId="552D9507" id="Rectangle 2" o:spid="_x0000_s1026" style="position:absolute;margin-left:221.5pt;margin-top:1.5pt;width:277.5pt;height:97pt;z-index:-251657216;visibility:visible;mso-wrap-style:square;mso-width-percent:0;mso-wrap-distance-left:9pt;mso-wrap-distance-top:0;mso-wrap-distance-right:9pt;mso-wrap-distance-bottom:0;mso-position-horizontal:absolute;mso-position-horizontal-relative:margin;mso-position-vertical:absolute;mso-position-vertical-relative:text;mso-width-percent:0;mso-width-relative:margin;v-text-anchor:middle" o:gfxdata="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" fillcolor="#404040 [2429]" strokecolor="#0d0d0d [3069]" strokeweight="1pt">
+                <w10:wrap anchorx="margin"/>
+              </v:rect>
+            </w:pict>
+          </mc:Fallback>
+        </mc:AlternateContent>
+      </w:r>
+      <w:r>
+        <w:rPr>
+          <w:color w:val="000000" w:themeColor="text1"/>
+          <w:sz w:val="72"/>
+          <w:szCs w:val="72"/>
+        </w:rPr>
+        <w:t>Joshua Arellano</w:t>
+      </w:r>
+      <w:r>
+        <w:rPr>
+          <w:color w:val="000000" w:themeColor="text1"/>
+          <w:sz w:val="72"/>
+          <w:szCs w:val="72"/>
+        </w:rPr>
+        <w:t xml:space="preserve"> </w:t>
+      </w:r>
+    </w:p>
+    <w:p>
+      <w:pPr>
+        <w:ind w:left="3600" w:firstLine="720"/>
+        <w:rPr>
+          <w:color w:val="000000" w:themeColor="text1"/>
+          <w:sz w:val="72"/>
+          <w:szCs w:val="72"/>
+        </w:rPr>
+      </w:pPr>
+      <w:r>
+        <w:rPr>
+          <w:color w:val="000000" w:themeColor="text1"/>
+          <w:sz w:val="72"/>
+          <w:szCs w:val="72"/>
+        </w:rPr>
+        <w:t xml:space="preserve"> </w:t>
+      </w:r>
+      <w:r>
+        <w:rPr>
+          <w:color w:val="000000" w:themeColor="text1"/>
+          <w:sz w:val="72"/>
+          <w:szCs w:val="72"/>
+        </w:rPr>
+        <w:t>Personal Portfolio</w:t>
+      </w:r>
+    </w:p>
+    <w:p>
+      <w:r>
+        <w:br w:type="page"/>
+      </w:r>
+    </w:p>
     <w:p/>
-    <w:p/>
-    <w:p>
-      <w:r>
-        <w:br w:type="page"/>
-      </w:r>
-    </w:p>
     <w:p>
       <w:pPr>
         <w:pStyle w:val="Heading1"/>
       </w:pPr>
       <w:r>
-        <w:lastRenderedPageBreak/>
         <w:t>Site map</w:t>
       </w:r>
     </w:p>
@@ -502,6 +1001,9 @@
       <w:pPr>
         <w:spacing w:line="240" w:lineRule="auto"/>
       </w:pPr>
+      <w:r>
+        <w:t>Home.html, info.html, about.html, certif.html</w:t>
+      </w:r>
     </w:p>
     <w:sectPr>
       <w:pgSz w:w="15840" w:h="12240" w:orient="landscape"/>
@@ -513,8 +1015,102 @@
 </w:document>
 </file>
 
+<file path=word/numbering.xml><?xml version="1.0" encoding="utf-8"?>
+<w:numbering xmlns:wpc="http://schemas.microsoft.com/office/word/2010/wordprocessingCanvas" xmlns:cx="http://schemas.microsoft.com/office/drawing/2014/chartex" xmlns:cx1="http://schemas.microsoft.com/office/drawing/2015/9/8/chartex" xmlns:cx2="http://schemas.microsoft.com/office/drawing/2015/10/21/chartex" xmlns:cx3="http://schemas.microsoft.com/office/drawing/2016/5/9/chartex" xmlns:cx4="http://schemas.microsoft.com/office/drawing/2016/5/10/chartex" xmlns:cx5="http://schemas.microsoft.com/office/drawing/2016/5/11/chartex" xmlns:cx6="http://schemas.microsoft.com/office/drawing/2016/5/12/chartex" xmlns:cx7="http://schemas.microsoft.com/office/drawing/2016/5/13/chartex" xmlns:cx8="http://schemas.microsoft.com/office/drawing/2016/5/14/chartex" xmlns:mc="http://schemas.openxmlformats.org/markup-compatibility/2006" xmlns:aink="http://schemas.microsoft.com/office/drawing/2016/ink" xmlns:am3d="http://schemas.microsoft.com/office/drawing/2017/model3d" xmlns:o="urn:schemas-microsoft-com:office:office" xmlns:oel="http://schemas.microsoft.com/office/2019/extlst" xmlns:r="http://schemas.openxmlformats.org/officeDocument/2006/relationships" xmlns:m="http://schemas.openxmlformats.org/officeDocument/2006/math" xmlns:v="urn:schemas-microsoft-com:vml" xmlns:wp14="http://schemas.microsoft.com/office/word/2010/wordprocessingDrawing" xmlns:wp="http://schemas.openxmlformats.org/drawingml/2006/wordprocessingDrawing" xmlns:w10="urn:schemas-microsoft-com:office:word" xmlns:w="http://schemas.openxmlformats.org/wordprocessingml/2006/main" xmlns:w14="http://schemas.microsoft.com/office/word/2010/wordml" xmlns:w15="http://schemas.microsoft.com/office/word/2012/wordml" xmlns:w16cex="http://schemas.microsoft.com/office/word/2018/wordml/cex" xmlns:w16cid="http://schemas.microsoft.com/office/word/2016/wordml/cid" xmlns:w16="http://schemas.microsoft.com/office/word/2018/wordml" xmlns:w16du="http://schemas.microsoft.com/office/word/2023/wordml/word16du" xmlns:w16sdtdh="http://schemas.microsoft.com/office/word/2020/wordml/sdtdatahash" xmlns:w16sdtfl="http://schemas.microsoft.com/office/word/2024/wordml/sdtformatlock" xmlns:w16se="http://schemas.microsoft.com/office/word/2015/wordml/symex" xmlns:wpg="http://schemas.microsoft.com/office/word/2010/wordprocessingGroup" xmlns:wpi="http://schemas.microsoft.com/office/word/2010/wordprocessingInk" xmlns:wne="http://schemas.microsoft.com/office/word/2006/wordml" xmlns:wps="http://schemas.microsoft.com/office/word/2010/wordprocessingShape" mc:Ignorable="w14 w15 w16se w16cid w16 w16cex w16sdtdh w16sdtfl w16du wp14">
+  <w:abstractNum w:abstractNumId="0" w15:restartNumberingAfterBreak="0">
+    <w:nsid w:val="4EEE3CF0"/>
+    <w:multiLevelType w:val="hybridMultilevel"/>
+    <w:tmpl w:val="F0F0BA8C"/>
+    <w:lvl w:ilvl="0" w:tplc="0409000F">
+      <w:start w:val="1"/>
+      <w:numFmt w:val="decimal"/>
+      <w:lvlText w:val="%1."/>
+      <w:lvlJc w:val="left"/>
+      <w:pPr>
+        <w:ind w:left="720" w:hanging="360"/>
+      </w:pPr>
+    </w:lvl>
+    <w:lvl w:ilvl="1" w:tplc="04090019" w:tentative="1">
+      <w:start w:val="1"/>
+      <w:numFmt w:val="lowerLetter"/>
+      <w:lvlText w:val="%2."/>
+      <w:lvlJc w:val="left"/>
+      <w:pPr>
+        <w:ind w:left="1440" w:hanging="360"/>
+      </w:pPr>
+    </w:lvl>
+    <w:lvl w:ilvl="2" w:tplc="0409001B" w:tentative="1">
+      <w:start w:val="1"/>
+      <w:numFmt w:val="lowerRoman"/>
+      <w:lvlText w:val="%3."/>
+      <w:lvlJc w:val="right"/>
+      <w:pPr>
+        <w:ind w:left="2160" w:hanging="180"/>
+      </w:pPr>
+    </w:lvl>
+    <w:lvl w:ilvl="3" w:tplc="0409000F" w:tentative="1">
+      <w:start w:val="1"/>
+      <w:numFmt w:val="decimal"/>
+      <w:lvlText w:val="%4."/>
+      <w:lvlJc w:val="left"/>
+      <w:pPr>
+        <w:ind w:left="2880" w:hanging="360"/>
+      </w:pPr>
+    </w:lvl>
+    <w:lvl w:ilvl="4" w:tplc="04090019" w:tentative="1">
+      <w:start w:val="1"/>
+      <w:numFmt w:val="lowerLetter"/>
+      <w:lvlText w:val="%5."/>
+      <w:lvlJc w:val="left"/>
+      <w:pPr>
+        <w:ind w:left="3600" w:hanging="360"/>
+      </w:pPr>
+    </w:lvl>
+    <w:lvl w:ilvl="5" w:tplc="0409001B" w:tentative="1">
+      <w:start w:val="1"/>
+      <w:numFmt w:val="lowerRoman"/>
+      <w:lvlText w:val="%6."/>
+      <w:lvlJc w:val="right"/>
+      <w:pPr>
+        <w:ind w:left="4320" w:hanging="180"/>
+      </w:pPr>
+    </w:lvl>
+    <w:lvl w:ilvl="6" w:tplc="0409000F">
+      <w:start w:val="1"/>
+      <w:numFmt w:val="decimal"/>
+      <w:lvlText w:val="%7."/>
+      <w:lvlJc w:val="left"/>
+      <w:pPr>
+        <w:ind w:left="5040" w:hanging="360"/>
+      </w:pPr>
+    </w:lvl>
+    <w:lvl w:ilvl="7" w:tplc="04090019" w:tentative="1">
+      <w:start w:val="1"/>
+      <w:numFmt w:val="lowerLetter"/>
+      <w:lvlText w:val="%8."/>
+      <w:lvlJc w:val="left"/>
+      <w:pPr>
+        <w:ind w:left="5760" w:hanging="360"/>
+      </w:pPr>
+    </w:lvl>
+    <w:lvl w:ilvl="8" w:tplc="0409001B" w:tentative="1">
+      <w:start w:val="1"/>
+      <w:numFmt w:val="lowerRoman"/>
+      <w:lvlText w:val="%9."/>
+      <w:lvlJc w:val="right"/>
+      <w:pPr>
+        <w:ind w:left="6480" w:hanging="180"/>
+      </w:pPr>
+    </w:lvl>
+  </w:abstractNum>
+  <w:num w:numId="1" w16cid:durableId="1225724630">
+    <w:abstractNumId w:val="0"/>
+  </w:num>
+</w:numbering>
+</file>
+
 <file path=word/styles.xml><?xml version="1.0" encoding="utf-8"?>
-<w:styles xmlns:mc="http://schemas.openxmlformats.org/markup-compatibility/2006" xmlns:r="http://schemas.openxmlformats.org/officeDocument/2006/relationships" xmlns:w="http://schemas.openxmlformats.org/wordprocessingml/2006/main" xmlns:w14="http://schemas.microsoft.com/office/word/2010/wordml" xmlns:w15="http://schemas.microsoft.com/office/word/2012/wordml" xmlns:w16cid="http://schemas.microsoft.com/office/word/2016/wordml/cid" xmlns:w16se="http://schemas.microsoft.com/office/word/2015/wordml/symex" mc:Ignorable="w14 w15 w16se w16cid">
+<w:styles xmlns:mc="http://schemas.openxmlformats.org/markup-compatibility/2006" xmlns:r="http://schemas.openxmlformats.org/officeDocument/2006/relationships" xmlns:w="http://schemas.openxmlformats.org/wordprocessingml/2006/main" xmlns:w14="http://schemas.microsoft.com/office/word/2010/wordml" xmlns:w15="http://schemas.microsoft.com/office/word/2012/wordml" xmlns:w16cex="http://schemas.microsoft.com/office/word/2018/wordml/cex" xmlns:w16cid="http://schemas.microsoft.com/office/word/2016/wordml/cid" xmlns:w16="http://schemas.microsoft.com/office/word/2018/wordml" xmlns:w16du="http://schemas.microsoft.com/office/word/2023/wordml/word16du" xmlns:w16sdtdh="http://schemas.microsoft.com/office/word/2020/wordml/sdtdatahash" xmlns:w16sdtfl="http://schemas.microsoft.com/office/word/2024/wordml/sdtformatlock" xmlns:w16se="http://schemas.microsoft.com/office/word/2015/wordml/symex" mc:Ignorable="w14 w15 w16se w16cid w16 w16cex w16sdtdh w16sdtfl w16du">
   <w:docDefaults>
     <w:rPrDefault>
       <w:rPr>
@@ -530,7 +1126,7 @@
       </w:pPr>
     </w:pPrDefault>
   </w:docDefaults>
-  <w:latentStyles w:defLockedState="0" w:defUIPriority="99" w:defSemiHidden="0" w:defUnhideWhenUsed="0" w:defQFormat="0" w:count="375">
+  <w:latentStyles w:defLockedState="0" w:defUIPriority="99" w:defSemiHidden="0" w:defUnhideWhenUsed="0" w:defQFormat="0" w:count="376">
     <w:lsdException w:name="Normal" w:uiPriority="0" w:qFormat="1"/>
     <w:lsdException w:name="heading 1" w:uiPriority="9" w:qFormat="1"/>
     <w:lsdException w:name="heading 2" w:semiHidden="1" w:uiPriority="9" w:unhideWhenUsed="1" w:qFormat="1"/>
@@ -906,6 +1502,7 @@
     <w:lsdException w:name="Smart Hyperlink" w:semiHidden="1" w:unhideWhenUsed="1"/>
     <w:lsdException w:name="Hashtag" w:semiHidden="1" w:unhideWhenUsed="1"/>
     <w:lsdException w:name="Unresolved Mention" w:semiHidden="1" w:unhideWhenUsed="1"/>
+    <w:lsdException w:name="Smart Link" w:semiHidden="1" w:unhideWhenUsed="1"/>
   </w:latentStyles>
   <w:style w:type="paragraph" w:default="1" w:styleId="Normal">
     <w:name w:val="Normal"/>
@@ -1252,6 +1849,17 @@
       <w:szCs w:val="18"/>
     </w:rPr>
   </w:style>
+  <w:style w:type="paragraph" w:styleId="ListParagraph">
+    <w:name w:val="List Paragraph"/>
+    <w:basedOn w:val="Normal"/>
+    <w:uiPriority w:val="34"/>
+    <w:qFormat/>
+    <w:rsid w:val="0058317F"/>
+    <w:pPr>
+      <w:ind w:left="720"/>
+      <w:contextualSpacing/>
+    </w:pPr>
+  </w:style>
 </w:styles>
 </file>
 
@@ -1514,4 +2122,16 @@
     </a:ext>
   </a:extLst>
 </a:theme>
+</file>
+
+<file path=customXml/item1.xml><?xml version="1.0" encoding="utf-8"?>
+<b:Sources xmlns:b="http://schemas.openxmlformats.org/officeDocument/2006/bibliography" xmlns="http://schemas.openxmlformats.org/officeDocument/2006/bibliography" SelectedStyle="\APASixthEditionOfficeOnline.xsl" StyleName="APA" Version="6"/>
+</file>
+
+<file path=customXml/itemProps1.xml><?xml version="1.0" encoding="utf-8"?>
+<ds:datastoreItem xmlns:ds="http://schemas.openxmlformats.org/officeDocument/2006/customXml" ds:itemID="{F0C8F7B3-8395-43A0-82CF-73186ACF7DD3}">
+  <ds:schemaRefs>
+    <ds:schemaRef ds:uri="http://schemas.openxmlformats.org/officeDocument/2006/bibliography"/>
+  </ds:schemaRefs>
+</ds:datastoreItem>
 </file>
</xml_diff>